<commit_message>
3 commit de un clonado
</commit_message>
<xml_diff>
--- a/cervantes.docx
+++ b/cervantes.docx
@@ -44,9 +44,80 @@
       </w:r>
     </w:p>
     <w:p>
+      <w:pPr>
+        <w:shd w:val="clear" w:color="auto" w:fill="FFFFFF"/>
+        <w:tabs>
+          <w:tab w:val="left" w:pos="916"/>
+          <w:tab w:val="left" w:pos="1832"/>
+          <w:tab w:val="left" w:pos="2748"/>
+          <w:tab w:val="left" w:pos="3664"/>
+          <w:tab w:val="left" w:pos="4580"/>
+          <w:tab w:val="left" w:pos="5496"/>
+          <w:tab w:val="left" w:pos="6412"/>
+          <w:tab w:val="left" w:pos="7328"/>
+          <w:tab w:val="left" w:pos="8244"/>
+          <w:tab w:val="left" w:pos="9160"/>
+          <w:tab w:val="left" w:pos="10076"/>
+          <w:tab w:val="left" w:pos="10992"/>
+          <w:tab w:val="left" w:pos="11908"/>
+          <w:tab w:val="left" w:pos="12824"/>
+          <w:tab w:val="left" w:pos="13740"/>
+          <w:tab w:val="left" w:pos="14656"/>
+        </w:tabs>
+        <w:spacing w:after="0" w:line="240" w:lineRule="auto"/>
+        <w:rPr>
+          <w:rFonts w:ascii="Courier New" w:eastAsia="Times New Roman" w:hAnsi="Courier New" w:cs="Courier New"/>
+          <w:color w:val="000000"/>
+          <w:sz w:val="21"/>
+          <w:szCs w:val="21"/>
+          <w:lang w:eastAsia="es-ES"/>
+        </w:rPr>
+      </w:pPr>
+    </w:p>
+    <w:p>
+      <w:pPr>
+        <w:shd w:val="clear" w:color="auto" w:fill="FFFFFF"/>
+        <w:tabs>
+          <w:tab w:val="left" w:pos="916"/>
+          <w:tab w:val="left" w:pos="1832"/>
+          <w:tab w:val="left" w:pos="2748"/>
+          <w:tab w:val="left" w:pos="3664"/>
+          <w:tab w:val="left" w:pos="4580"/>
+          <w:tab w:val="left" w:pos="5496"/>
+          <w:tab w:val="left" w:pos="6412"/>
+          <w:tab w:val="left" w:pos="7328"/>
+          <w:tab w:val="left" w:pos="8244"/>
+          <w:tab w:val="left" w:pos="9160"/>
+          <w:tab w:val="left" w:pos="10076"/>
+          <w:tab w:val="left" w:pos="10992"/>
+          <w:tab w:val="left" w:pos="11908"/>
+          <w:tab w:val="left" w:pos="12824"/>
+          <w:tab w:val="left" w:pos="13740"/>
+          <w:tab w:val="left" w:pos="14656"/>
+        </w:tabs>
+        <w:spacing w:after="0" w:line="240" w:lineRule="auto"/>
+        <w:rPr>
+          <w:rFonts w:ascii="Courier New" w:eastAsia="Times New Roman" w:hAnsi="Courier New" w:cs="Courier New"/>
+          <w:color w:val="000000"/>
+          <w:sz w:val="21"/>
+          <w:szCs w:val="21"/>
+          <w:lang w:eastAsia="es-ES"/>
+        </w:rPr>
+      </w:pPr>
+      <w:r>
+        <w:rPr>
+          <w:rFonts w:ascii="Courier New" w:eastAsia="Times New Roman" w:hAnsi="Courier New" w:cs="Courier New"/>
+          <w:color w:val="000000"/>
+          <w:sz w:val="21"/>
+          <w:szCs w:val="21"/>
+          <w:lang w:eastAsia="es-ES"/>
+        </w:rPr>
+        <w:t>He hecho una modificación porque el ejercicio 12 me lo pedia</w:t>
+      </w:r>
       <w:bookmarkStart w:id="0" w:name="_GoBack"/>
       <w:bookmarkEnd w:id="0"/>
     </w:p>
+    <w:p/>
     <w:sectPr>
       <w:pgSz w:w="11906" w:h="16838"/>
       <w:pgMar w:top="1417" w:right="1701" w:bottom="1417" w:left="1701" w:header="708" w:footer="708" w:gutter="0"/>

</xml_diff>